<commit_message>
adding the corrected documents
</commit_message>
<xml_diff>
--- a/documents/3PD_Ditto_Strategy.docx
+++ b/documents/3PD_Ditto_Strategy.docx
@@ -166,18 +166,18 @@
           <w:noProof/>
         </w:rPr>
         <w:drawing>
-          <wp:anchor distT="0" distB="0" distL="114300" distR="114300" simplePos="0" relativeHeight="251664896" behindDoc="0" locked="0" layoutInCell="1" allowOverlap="1" wp14:anchorId="603D5649" wp14:editId="224F0150">
+          <wp:anchor distT="0" distB="0" distL="114300" distR="114300" simplePos="0" relativeHeight="251664896" behindDoc="1" locked="0" layoutInCell="1" allowOverlap="1" wp14:anchorId="16DC7BCA" wp14:editId="6536E08F">
             <wp:simplePos x="0" y="0"/>
             <wp:positionH relativeFrom="margin">
-              <wp:posOffset>1428750</wp:posOffset>
+              <wp:align>center</wp:align>
             </wp:positionH>
             <wp:positionV relativeFrom="margin">
-              <wp:posOffset>2038350</wp:posOffset>
+              <wp:posOffset>1927860</wp:posOffset>
             </wp:positionV>
-            <wp:extent cx="3219450" cy="6428740"/>
-            <wp:effectExtent l="0" t="0" r="0" b="0"/>
-            <wp:wrapSquare wrapText="bothSides"/>
-            <wp:docPr id="2" name="Picture 2" descr="A picture containing text, electronics&#10;&#10;Description automatically generated"/>
+            <wp:extent cx="3375660" cy="6739255"/>
+            <wp:effectExtent l="0" t="0" r="0" b="4445"/>
+            <wp:wrapNone/>
+            <wp:docPr id="1" name="Picture 1" descr="Diagram&#10;&#10;Description automatically generated"/>
             <wp:cNvGraphicFramePr>
               <a:graphicFrameLocks xmlns:a="http://schemas.openxmlformats.org/drawingml/2006/main" noChangeAspect="1"/>
             </wp:cNvGraphicFramePr>
@@ -185,7 +185,7 @@
               <a:graphicData uri="http://schemas.openxmlformats.org/drawingml/2006/picture">
                 <pic:pic xmlns:pic="http://schemas.openxmlformats.org/drawingml/2006/picture">
                   <pic:nvPicPr>
-                    <pic:cNvPr id="2" name="Picture 2" descr="A picture containing text, electronics&#10;&#10;Description automatically generated"/>
+                    <pic:cNvPr id="1" name="Picture 1" descr="Diagram&#10;&#10;Description automatically generated"/>
                     <pic:cNvPicPr>
                       <a:picLocks noChangeAspect="1" noChangeArrowheads="1"/>
                     </pic:cNvPicPr>
@@ -206,7 +206,7 @@
                   <pic:spPr bwMode="auto">
                     <a:xfrm>
                       <a:off x="0" y="0"/>
-                      <a:ext cx="3219450" cy="6428740"/>
+                      <a:ext cx="3375660" cy="6739255"/>
                     </a:xfrm>
                     <a:prstGeom prst="rect">
                       <a:avLst/>
@@ -1854,21 +1854,6 @@
 </file>
 
 <file path=customXml/item1.xml><?xml version="1.0" encoding="utf-8"?>
-<p:properties xmlns:p="http://schemas.microsoft.com/office/2006/metadata/properties" xmlns:xsi="http://www.w3.org/2001/XMLSchema-instance" xmlns:pc="http://schemas.microsoft.com/office/infopath/2007/PartnerControls">
-  <documentManagement/>
-</p:properties>
-</file>
-
-<file path=customXml/item2.xml><?xml version="1.0" encoding="utf-8"?>
-<?mso-contentType ?>
-<FormTemplates xmlns="http://schemas.microsoft.com/sharepoint/v3/contenttype/forms">
-  <Display>DocumentLibraryForm</Display>
-  <Edit>DocumentLibraryForm</Edit>
-  <New>DocumentLibraryForm</New>
-</FormTemplates>
-</file>
-
-<file path=customXml/item3.xml><?xml version="1.0" encoding="utf-8"?>
 <ct:contentTypeSchema xmlns:ct="http://schemas.microsoft.com/office/2006/metadata/contentType" xmlns:ma="http://schemas.microsoft.com/office/2006/metadata/properties/metaAttributes" ct:_="" ma:_="" ma:contentTypeName="Document" ma:contentTypeID="0x0101004606E3AD7009F242A23B5F4E3551EB80" ma:contentTypeVersion="0" ma:contentTypeDescription="Create a new document." ma:contentTypeScope="" ma:versionID="1901959b7ae65fb97540f2a7f7258064">
   <xsd:schema xmlns:xsd="http://www.w3.org/2001/XMLSchema" xmlns:xs="http://www.w3.org/2001/XMLSchema" xmlns:p="http://schemas.microsoft.com/office/2006/metadata/properties" targetNamespace="http://schemas.microsoft.com/office/2006/metadata/properties" ma:root="true" ma:fieldsID="9d38541d91aeb30cd1a95036ba2d117e">
     <xsd:element name="properties">
@@ -1982,10 +1967,32 @@
 </ct:contentTypeSchema>
 </file>
 
+<file path=customXml/item2.xml><?xml version="1.0" encoding="utf-8"?>
+<?mso-contentType ?>
+<FormTemplates xmlns="http://schemas.microsoft.com/sharepoint/v3/contenttype/forms">
+  <Display>DocumentLibraryForm</Display>
+  <Edit>DocumentLibraryForm</Edit>
+  <New>DocumentLibraryForm</New>
+</FormTemplates>
+</file>
+
+<file path=customXml/item3.xml><?xml version="1.0" encoding="utf-8"?>
+<p:properties xmlns:p="http://schemas.microsoft.com/office/2006/metadata/properties" xmlns:xsi="http://www.w3.org/2001/XMLSchema-instance" xmlns:pc="http://schemas.microsoft.com/office/infopath/2007/PartnerControls">
+  <documentManagement/>
+</p:properties>
+</file>
+
 <file path=customXml/itemProps1.xml><?xml version="1.0" encoding="utf-8"?>
-<ds:datastoreItem xmlns:ds="http://schemas.openxmlformats.org/officeDocument/2006/customXml" ds:itemID="{A088F345-5312-4068-B81A-D46D3498F849}">
+<ds:datastoreItem xmlns:ds="http://schemas.openxmlformats.org/officeDocument/2006/customXml" ds:itemID="{EA55FE84-D550-4643-8C2F-95FBAB27A5CC}">
   <ds:schemaRefs>
+    <ds:schemaRef ds:uri="http://schemas.microsoft.com/office/2006/metadata/contentType"/>
+    <ds:schemaRef ds:uri="http://schemas.microsoft.com/office/2006/metadata/properties/metaAttributes"/>
+    <ds:schemaRef ds:uri="http://www.w3.org/2001/XMLSchema"/>
     <ds:schemaRef ds:uri="http://schemas.microsoft.com/office/2006/metadata/properties"/>
+    <ds:schemaRef ds:uri="http://schemas.openxmlformats.org/package/2006/metadata/core-properties"/>
+    <ds:schemaRef ds:uri="http://purl.org/dc/elements/1.1/"/>
+    <ds:schemaRef ds:uri="http://purl.org/dc/terms/"/>
+    <ds:schemaRef ds:uri="http://schemas.microsoft.com/internal/obd"/>
     <ds:schemaRef ds:uri="http://schemas.microsoft.com/office/infopath/2007/PartnerControls"/>
   </ds:schemaRefs>
 </ds:datastoreItem>
@@ -2000,16 +2007,9 @@
 </file>
 
 <file path=customXml/itemProps3.xml><?xml version="1.0" encoding="utf-8"?>
-<ds:datastoreItem xmlns:ds="http://schemas.openxmlformats.org/officeDocument/2006/customXml" ds:itemID="{EA55FE84-D550-4643-8C2F-95FBAB27A5CC}">
+<ds:datastoreItem xmlns:ds="http://schemas.openxmlformats.org/officeDocument/2006/customXml" ds:itemID="{A088F345-5312-4068-B81A-D46D3498F849}">
   <ds:schemaRefs>
-    <ds:schemaRef ds:uri="http://schemas.microsoft.com/office/2006/metadata/contentType"/>
-    <ds:schemaRef ds:uri="http://schemas.microsoft.com/office/2006/metadata/properties/metaAttributes"/>
-    <ds:schemaRef ds:uri="http://www.w3.org/2001/XMLSchema"/>
     <ds:schemaRef ds:uri="http://schemas.microsoft.com/office/2006/metadata/properties"/>
-    <ds:schemaRef ds:uri="http://schemas.openxmlformats.org/package/2006/metadata/core-properties"/>
-    <ds:schemaRef ds:uri="http://purl.org/dc/elements/1.1/"/>
-    <ds:schemaRef ds:uri="http://purl.org/dc/terms/"/>
-    <ds:schemaRef ds:uri="http://schemas.microsoft.com/internal/obd"/>
     <ds:schemaRef ds:uri="http://schemas.microsoft.com/office/infopath/2007/PartnerControls"/>
   </ds:schemaRefs>
 </ds:datastoreItem>

</xml_diff>